<commit_message>
Modified form action to RegisterGroupB
</commit_message>
<xml_diff>
--- a/Assignment.docx
+++ b/Assignment.docx
@@ -1712,6 +1712,180 @@
                     <a:xfrm>
                       <a:off x="0" y="0"/>
                       <a:ext cx="5943600" cy="3344545"/>
+                    </a:xfrm>
+                    <a:prstGeom prst="rect">
+                      <a:avLst/>
+                    </a:prstGeom>
+                  </pic:spPr>
+                </pic:pic>
+              </a:graphicData>
+            </a:graphic>
+          </wp:inline>
+        </w:drawing>
+      </w:r>
+    </w:p>
+    <w:p>
+      <w:pPr>
+        <w:ind w:left="-10"/>
+        <w:rPr>
+          <w:rFonts w:ascii="Calibri" w:hAnsi="Calibri" w:cs="Calibri"/>
+          <w:sz w:val="24"/>
+          <w:szCs w:val="24"/>
+          <w:lang w:val="en-CA"/>
+        </w:rPr>
+      </w:pPr>
+    </w:p>
+    <w:p>
+      <w:pPr>
+        <w:ind w:left="-10"/>
+        <w:rPr>
+          <w:rFonts w:ascii="Calibri" w:hAnsi="Calibri" w:cs="Calibri"/>
+          <w:sz w:val="24"/>
+          <w:szCs w:val="24"/>
+          <w:lang w:val="en-CA"/>
+        </w:rPr>
+      </w:pPr>
+      <w:r>
+        <w:rPr>
+          <w:rFonts w:ascii="Calibri" w:hAnsi="Calibri" w:cs="Calibri"/>
+          <w:sz w:val="24"/>
+          <w:szCs w:val="24"/>
+          <w:lang w:val="en-CA"/>
+        </w:rPr>
+        <w:drawing>
+          <wp:inline distT="0" distB="0" distL="0" distR="0" wp14:anchorId="40733E7F" wp14:editId="250D364E">
+            <wp:extent cx="5943600" cy="3339465"/>
+            <wp:effectExtent l="0" t="0" r="0" b="0"/>
+            <wp:docPr id="2041763584" name="Picture 1" descr="A screenshot of a computer&#10;&#10;Description automatically generated"/>
+            <wp:cNvGraphicFramePr>
+              <a:graphicFrameLocks xmlns:a="http://schemas.openxmlformats.org/drawingml/2006/main" noChangeAspect="1"/>
+            </wp:cNvGraphicFramePr>
+            <a:graphic xmlns:a="http://schemas.openxmlformats.org/drawingml/2006/main">
+              <a:graphicData uri="http://schemas.openxmlformats.org/drawingml/2006/picture">
+                <pic:pic xmlns:pic="http://schemas.openxmlformats.org/drawingml/2006/picture">
+                  <pic:nvPicPr>
+                    <pic:cNvPr id="2041763584" name="Picture 1" descr="A screenshot of a computer&#10;&#10;Description automatically generated"/>
+                    <pic:cNvPicPr/>
+                  </pic:nvPicPr>
+                  <pic:blipFill>
+                    <a:blip r:embed="rId22"/>
+                    <a:stretch>
+                      <a:fillRect/>
+                    </a:stretch>
+                  </pic:blipFill>
+                  <pic:spPr>
+                    <a:xfrm>
+                      <a:off x="0" y="0"/>
+                      <a:ext cx="5943600" cy="3339465"/>
+                    </a:xfrm>
+                    <a:prstGeom prst="rect">
+                      <a:avLst/>
+                    </a:prstGeom>
+                  </pic:spPr>
+                </pic:pic>
+              </a:graphicData>
+            </a:graphic>
+          </wp:inline>
+        </w:drawing>
+      </w:r>
+    </w:p>
+    <w:p>
+      <w:pPr>
+        <w:ind w:left="-10"/>
+        <w:rPr>
+          <w:rFonts w:ascii="Calibri" w:hAnsi="Calibri" w:cs="Calibri"/>
+          <w:sz w:val="24"/>
+          <w:szCs w:val="24"/>
+          <w:lang w:val="en-CA"/>
+        </w:rPr>
+      </w:pPr>
+      <w:r>
+        <w:rPr>
+          <w:rFonts w:ascii="Calibri" w:hAnsi="Calibri" w:cs="Calibri"/>
+          <w:sz w:val="24"/>
+          <w:szCs w:val="24"/>
+          <w:lang w:val="en-CA"/>
+        </w:rPr>
+        <w:lastRenderedPageBreak/>
+        <w:drawing>
+          <wp:inline distT="0" distB="0" distL="0" distR="0" wp14:anchorId="66209D78" wp14:editId="3277DA84">
+            <wp:extent cx="5943600" cy="3339465"/>
+            <wp:effectExtent l="0" t="0" r="0" b="0"/>
+            <wp:docPr id="542815419" name="Picture 1" descr="A screenshot of a computer&#10;&#10;Description automatically generated"/>
+            <wp:cNvGraphicFramePr>
+              <a:graphicFrameLocks xmlns:a="http://schemas.openxmlformats.org/drawingml/2006/main" noChangeAspect="1"/>
+            </wp:cNvGraphicFramePr>
+            <a:graphic xmlns:a="http://schemas.openxmlformats.org/drawingml/2006/main">
+              <a:graphicData uri="http://schemas.openxmlformats.org/drawingml/2006/picture">
+                <pic:pic xmlns:pic="http://schemas.openxmlformats.org/drawingml/2006/picture">
+                  <pic:nvPicPr>
+                    <pic:cNvPr id="542815419" name="Picture 1" descr="A screenshot of a computer&#10;&#10;Description automatically generated"/>
+                    <pic:cNvPicPr/>
+                  </pic:nvPicPr>
+                  <pic:blipFill>
+                    <a:blip r:embed="rId23"/>
+                    <a:stretch>
+                      <a:fillRect/>
+                    </a:stretch>
+                  </pic:blipFill>
+                  <pic:spPr>
+                    <a:xfrm>
+                      <a:off x="0" y="0"/>
+                      <a:ext cx="5943600" cy="3339465"/>
+                    </a:xfrm>
+                    <a:prstGeom prst="rect">
+                      <a:avLst/>
+                    </a:prstGeom>
+                  </pic:spPr>
+                </pic:pic>
+              </a:graphicData>
+            </a:graphic>
+          </wp:inline>
+        </w:drawing>
+      </w:r>
+    </w:p>
+    <w:p>
+      <w:pPr>
+        <w:ind w:left="-10"/>
+        <w:rPr>
+          <w:rFonts w:ascii="Calibri" w:hAnsi="Calibri" w:cs="Calibri"/>
+          <w:sz w:val="24"/>
+          <w:szCs w:val="24"/>
+          <w:lang w:val="en-CA"/>
+        </w:rPr>
+      </w:pPr>
+      <w:r>
+        <w:rPr>
+          <w:rFonts w:ascii="Calibri" w:hAnsi="Calibri" w:cs="Calibri"/>
+          <w:sz w:val="24"/>
+          <w:szCs w:val="24"/>
+          <w:lang w:val="en-CA"/>
+        </w:rPr>
+        <w:drawing>
+          <wp:inline distT="0" distB="0" distL="0" distR="0" wp14:anchorId="4E67D7DC" wp14:editId="206A62B6">
+            <wp:extent cx="5943600" cy="3335655"/>
+            <wp:effectExtent l="0" t="0" r="0" b="0"/>
+            <wp:docPr id="299594180" name="Picture 1" descr="A screenshot of a computer&#10;&#10;Description automatically generated"/>
+            <wp:cNvGraphicFramePr>
+              <a:graphicFrameLocks xmlns:a="http://schemas.openxmlformats.org/drawingml/2006/main" noChangeAspect="1"/>
+            </wp:cNvGraphicFramePr>
+            <a:graphic xmlns:a="http://schemas.openxmlformats.org/drawingml/2006/main">
+              <a:graphicData uri="http://schemas.openxmlformats.org/drawingml/2006/picture">
+                <pic:pic xmlns:pic="http://schemas.openxmlformats.org/drawingml/2006/picture">
+                  <pic:nvPicPr>
+                    <pic:cNvPr id="299594180" name="Picture 1" descr="A screenshot of a computer&#10;&#10;Description automatically generated"/>
+                    <pic:cNvPicPr/>
+                  </pic:nvPicPr>
+                  <pic:blipFill>
+                    <a:blip r:embed="rId24"/>
+                    <a:stretch>
+                      <a:fillRect/>
+                    </a:stretch>
+                  </pic:blipFill>
+                  <pic:spPr>
+                    <a:xfrm>
+                      <a:off x="0" y="0"/>
+                      <a:ext cx="5943600" cy="3335655"/>
                     </a:xfrm>
                     <a:prstGeom prst="rect">
                       <a:avLst/>

</xml_diff>

<commit_message>
Update tasks in the document
</commit_message>
<xml_diff>
--- a/Assignment.docx
+++ b/Assignment.docx
@@ -326,7 +326,15 @@
           <w:lang w:val="en-CA"/>
         </w:rPr>
         <w:tab/>
-        <w:t>C0000000</w:t>
+      </w:r>
+      <w:r>
+        <w:rPr>
+          <w:rFonts w:ascii="Calibri" w:hAnsi="Calibri" w:cs="Calibri"/>
+          <w:sz w:val="24"/>
+          <w:szCs w:val="24"/>
+          <w:lang w:val="en-CA"/>
+        </w:rPr>
+        <w:t>C0894123</w:t>
       </w:r>
     </w:p>
     <w:p>
@@ -562,7 +570,52 @@
           <w:szCs w:val="24"/>
           <w:lang w:val="en-CA"/>
         </w:rPr>
-        <w:t xml:space="preserve"> - Cloud Computing 01 (FSDM Group 1 &amp; Group 2)</w:t>
+        <w:t xml:space="preserve"> </w:t>
+      </w:r>
+      <w:r>
+        <w:rPr>
+          <w:rFonts w:ascii="Calibri" w:hAnsi="Calibri" w:cs="Calibri"/>
+          <w:sz w:val="24"/>
+          <w:szCs w:val="24"/>
+          <w:lang w:val="en-CA"/>
+        </w:rPr>
+        <w:t>–</w:t>
+      </w:r>
+      <w:r>
+        <w:rPr>
+          <w:rFonts w:ascii="Calibri" w:hAnsi="Calibri" w:cs="Calibri"/>
+          <w:sz w:val="24"/>
+          <w:szCs w:val="24"/>
+          <w:lang w:val="en-CA"/>
+        </w:rPr>
+        <w:t xml:space="preserve"> </w:t>
+      </w:r>
+      <w:r>
+        <w:rPr>
+          <w:rFonts w:ascii="Calibri" w:hAnsi="Calibri" w:cs="Calibri"/>
+          <w:sz w:val="24"/>
+          <w:szCs w:val="24"/>
+          <w:lang w:val="en-CA"/>
+        </w:rPr>
+        <w:t>Programming Java EE</w:t>
+      </w:r>
+      <w:r>
+        <w:rPr>
+          <w:rFonts w:ascii="Calibri" w:hAnsi="Calibri" w:cs="Calibri"/>
+          <w:sz w:val="24"/>
+          <w:szCs w:val="24"/>
+          <w:lang w:val="en-CA"/>
+        </w:rPr>
+        <w:t xml:space="preserve"> 03</w:t>
+      </w:r>
+      <w:r>
+        <w:rPr>
+          <w:rFonts w:ascii="Calibri" w:hAnsi="Calibri" w:cs="Calibri"/>
+          <w:sz w:val="24"/>
+          <w:szCs w:val="24"/>
+          <w:lang w:val="en-CA"/>
+        </w:rPr>
+        <w:t xml:space="preserve"> (FSDM Group 1 &amp; Group 2)</w:t>
       </w:r>
     </w:p>
     <w:p>
@@ -620,7 +673,25 @@
           <w:szCs w:val="24"/>
           <w:lang w:val="en-CA"/>
         </w:rPr>
-        <w:t>June 4, 2024</w:t>
+        <w:t xml:space="preserve">June </w:t>
+      </w:r>
+      <w:r>
+        <w:rPr>
+          <w:rFonts w:ascii="Calibri" w:hAnsi="Calibri" w:cs="Calibri"/>
+          <w:sz w:val="24"/>
+          <w:szCs w:val="24"/>
+          <w:lang w:val="en-CA"/>
+        </w:rPr>
+        <w:t>5</w:t>
+      </w:r>
+      <w:r>
+        <w:rPr>
+          <w:rFonts w:ascii="Calibri" w:hAnsi="Calibri" w:cs="Calibri"/>
+          <w:sz w:val="24"/>
+          <w:szCs w:val="24"/>
+          <w:lang w:val="en-CA"/>
+        </w:rPr>
+        <w:t>, 2024</w:t>
       </w:r>
     </w:p>
     <w:p>
@@ -735,7 +806,16 @@
           <w:szCs w:val="24"/>
           <w:lang w:val="en-CA"/>
         </w:rPr>
-        <w:t>Create index.jsp</w:t>
+        <w:t>Right click on webapp &gt; c</w:t>
+      </w:r>
+      <w:r>
+        <w:rPr>
+          <w:rFonts w:ascii="Calibri" w:hAnsi="Calibri" w:cs="Calibri"/>
+          <w:sz w:val="24"/>
+          <w:szCs w:val="24"/>
+          <w:lang w:val="en-CA"/>
+        </w:rPr>
+        <w:t>reate index.jsp</w:t>
       </w:r>
     </w:p>
     <w:p>
@@ -792,13 +872,25 @@
           </wp:inline>
         </w:drawing>
       </w:r>
-      <w:r>
-        <w:rPr>
-          <w:rFonts w:ascii="Calibri" w:hAnsi="Calibri" w:cs="Calibri"/>
-          <w:sz w:val="24"/>
-          <w:szCs w:val="24"/>
-          <w:lang w:val="en-CA"/>
-        </w:rPr>
+    </w:p>
+    <w:p>
+      <w:pPr>
+        <w:ind w:left="-10"/>
+        <w:rPr>
+          <w:rFonts w:ascii="Calibri" w:hAnsi="Calibri" w:cs="Calibri"/>
+          <w:sz w:val="24"/>
+          <w:szCs w:val="24"/>
+          <w:lang w:val="en-CA"/>
+        </w:rPr>
+      </w:pPr>
+      <w:r>
+        <w:rPr>
+          <w:rFonts w:ascii="Calibri" w:hAnsi="Calibri" w:cs="Calibri"/>
+          <w:sz w:val="24"/>
+          <w:szCs w:val="24"/>
+          <w:lang w:val="en-CA"/>
+        </w:rPr>
+        <w:lastRenderedPageBreak/>
         <w:t xml:space="preserve">3. </w:t>
       </w:r>
       <w:r>
@@ -817,6 +909,24 @@
           <w:szCs w:val="24"/>
           <w:lang w:val="en-CA"/>
         </w:rPr>
+        <w:t xml:space="preserve"> GroupB</w:t>
+      </w:r>
+      <w:r>
+        <w:rPr>
+          <w:rFonts w:ascii="Calibri" w:hAnsi="Calibri" w:cs="Calibri"/>
+          <w:sz w:val="24"/>
+          <w:szCs w:val="24"/>
+          <w:lang w:val="en-CA"/>
+        </w:rPr>
+        <w:t>.</w:t>
+      </w:r>
+      <w:r>
+        <w:rPr>
+          <w:rFonts w:ascii="Calibri" w:hAnsi="Calibri" w:cs="Calibri"/>
+          <w:sz w:val="24"/>
+          <w:szCs w:val="24"/>
+          <w:lang w:val="en-CA"/>
+        </w:rPr>
         <w:br/>
       </w:r>
       <w:r>
@@ -827,7 +937,6 @@
           <w:szCs w:val="24"/>
           <w:lang w:val="en-CA"/>
         </w:rPr>
-        <w:lastRenderedPageBreak/>
         <w:drawing>
           <wp:inline distT="0" distB="0" distL="0" distR="0" wp14:anchorId="59A22FCB" wp14:editId="62F81DB3">
             <wp:extent cx="5943600" cy="3342005"/>
@@ -934,7 +1043,54 @@
           <w:lang w:val="en-CA"/>
         </w:rPr>
         <w:br/>
-        <w:t>4. Create servlet</w:t>
+      </w:r>
+    </w:p>
+    <w:p>
+      <w:pPr>
+        <w:ind w:left="-10"/>
+        <w:rPr>
+          <w:rFonts w:ascii="Calibri" w:hAnsi="Calibri" w:cs="Calibri"/>
+          <w:sz w:val="24"/>
+          <w:szCs w:val="24"/>
+          <w:lang w:val="en-CA"/>
+        </w:rPr>
+      </w:pPr>
+      <w:r>
+        <w:rPr>
+          <w:rFonts w:ascii="Calibri" w:hAnsi="Calibri" w:cs="Calibri"/>
+          <w:sz w:val="24"/>
+          <w:szCs w:val="24"/>
+          <w:lang w:val="en-CA"/>
+        </w:rPr>
+        <w:lastRenderedPageBreak/>
+        <w:t xml:space="preserve">4. Create </w:t>
+      </w:r>
+      <w:r>
+        <w:rPr>
+          <w:rFonts w:ascii="Calibri" w:hAnsi="Calibri" w:cs="Calibri"/>
+          <w:sz w:val="24"/>
+          <w:szCs w:val="24"/>
+          <w:lang w:val="en-CA"/>
+        </w:rPr>
+        <w:t xml:space="preserve">new </w:t>
+      </w:r>
+      <w:r>
+        <w:rPr>
+          <w:rFonts w:ascii="Calibri" w:hAnsi="Calibri" w:cs="Calibri"/>
+          <w:sz w:val="24"/>
+          <w:szCs w:val="24"/>
+          <w:lang w:val="en-CA"/>
+        </w:rPr>
+        <w:t>servlet</w:t>
+      </w:r>
+      <w:r>
+        <w:rPr>
+          <w:rFonts w:ascii="Calibri" w:hAnsi="Calibri" w:cs="Calibri"/>
+          <w:sz w:val="24"/>
+          <w:szCs w:val="24"/>
+          <w:lang w:val="en-CA"/>
+        </w:rPr>
+        <w:t xml:space="preserve"> RegisterGroupB.</w:t>
       </w:r>
       <w:r>
         <w:rPr>
@@ -953,7 +1109,6 @@
           <w:szCs w:val="24"/>
           <w:lang w:val="en-CA"/>
         </w:rPr>
-        <w:lastRenderedPageBreak/>
         <w:drawing>
           <wp:inline distT="0" distB="0" distL="0" distR="0" wp14:anchorId="6E226DEC" wp14:editId="6B87C5DA">
             <wp:extent cx="5943600" cy="3349625"/>
@@ -1069,6 +1224,15 @@
           <w:lang w:val="en-CA"/>
         </w:rPr>
         <w:lastRenderedPageBreak/>
+        <w:t>Import ‘RequestDispatcher’</w:t>
+      </w:r>
+      <w:r>
+        <w:rPr>
+          <w:rFonts w:ascii="Calibri" w:hAnsi="Calibri" w:cs="Calibri"/>
+          <w:sz w:val="24"/>
+          <w:szCs w:val="24"/>
+          <w:lang w:val="en-CA"/>
+        </w:rPr>
         <w:br/>
       </w:r>
       <w:r>
@@ -1192,6 +1356,78 @@
           <w:lang w:val="en-CA"/>
         </w:rPr>
       </w:pPr>
+    </w:p>
+    <w:p>
+      <w:pPr>
+        <w:ind w:left="-10"/>
+        <w:rPr>
+          <w:rFonts w:ascii="Calibri" w:hAnsi="Calibri" w:cs="Calibri"/>
+          <w:sz w:val="24"/>
+          <w:szCs w:val="24"/>
+          <w:lang w:val="en-CA"/>
+        </w:rPr>
+      </w:pPr>
+    </w:p>
+    <w:p>
+      <w:pPr>
+        <w:ind w:left="-10"/>
+        <w:rPr>
+          <w:rFonts w:ascii="Calibri" w:hAnsi="Calibri" w:cs="Calibri"/>
+          <w:sz w:val="24"/>
+          <w:szCs w:val="24"/>
+          <w:lang w:val="en-CA"/>
+        </w:rPr>
+      </w:pPr>
+    </w:p>
+    <w:p>
+      <w:pPr>
+        <w:ind w:left="-10"/>
+        <w:rPr>
+          <w:rFonts w:ascii="Calibri" w:hAnsi="Calibri" w:cs="Calibri"/>
+          <w:sz w:val="24"/>
+          <w:szCs w:val="24"/>
+          <w:lang w:val="en-CA"/>
+        </w:rPr>
+      </w:pPr>
+      <w:r>
+        <w:rPr>
+          <w:rFonts w:ascii="Calibri" w:hAnsi="Calibri" w:cs="Calibri"/>
+          <w:sz w:val="24"/>
+          <w:szCs w:val="24"/>
+          <w:lang w:val="en-CA"/>
+        </w:rPr>
+        <w:lastRenderedPageBreak/>
+        <w:t>5. Create Register2.jsp</w:t>
+      </w:r>
+      <w:r>
+        <w:rPr>
+          <w:rFonts w:ascii="Calibri" w:hAnsi="Calibri" w:cs="Calibri"/>
+          <w:sz w:val="24"/>
+          <w:szCs w:val="24"/>
+          <w:lang w:val="en-CA"/>
+        </w:rPr>
+        <w:t>, Register3.jsp and Register4.jsp files</w:t>
+      </w:r>
+      <w:r>
+        <w:rPr>
+          <w:rFonts w:ascii="Calibri" w:hAnsi="Calibri" w:cs="Calibri"/>
+          <w:sz w:val="24"/>
+          <w:szCs w:val="24"/>
+          <w:lang w:val="en-CA"/>
+        </w:rPr>
+        <w:t>.</w:t>
+      </w:r>
+    </w:p>
+    <w:p>
+      <w:pPr>
+        <w:ind w:left="-10"/>
+        <w:rPr>
+          <w:rFonts w:ascii="Calibri" w:hAnsi="Calibri" w:cs="Calibri"/>
+          <w:sz w:val="24"/>
+          <w:szCs w:val="24"/>
+          <w:lang w:val="en-CA"/>
+        </w:rPr>
+      </w:pPr>
       <w:r>
         <w:rPr>
           <w:rFonts w:ascii="Calibri" w:hAnsi="Calibri" w:cs="Calibri"/>
@@ -1200,7 +1436,6 @@
           <w:szCs w:val="24"/>
           <w:lang w:val="en-CA"/>
         </w:rPr>
-        <w:lastRenderedPageBreak/>
         <w:drawing>
           <wp:inline distT="0" distB="0" distL="0" distR="0" wp14:anchorId="0AA5E245" wp14:editId="462B11AC">
             <wp:extent cx="5943600" cy="3339465"/>
@@ -1314,6 +1549,49 @@
           <w:lang w:val="en-CA"/>
         </w:rPr>
       </w:pPr>
+    </w:p>
+    <w:p>
+      <w:pPr>
+        <w:ind w:left="-10"/>
+        <w:rPr>
+          <w:rFonts w:ascii="Calibri" w:hAnsi="Calibri" w:cs="Calibri"/>
+          <w:sz w:val="24"/>
+          <w:szCs w:val="24"/>
+          <w:lang w:val="en-CA"/>
+        </w:rPr>
+      </w:pPr>
+    </w:p>
+    <w:p>
+      <w:pPr>
+        <w:ind w:left="-10"/>
+        <w:rPr>
+          <w:rFonts w:ascii="Calibri" w:hAnsi="Calibri" w:cs="Calibri"/>
+          <w:sz w:val="24"/>
+          <w:szCs w:val="24"/>
+          <w:lang w:val="en-CA"/>
+        </w:rPr>
+      </w:pPr>
+      <w:r>
+        <w:rPr>
+          <w:rFonts w:ascii="Calibri" w:hAnsi="Calibri" w:cs="Calibri"/>
+          <w:sz w:val="24"/>
+          <w:szCs w:val="24"/>
+          <w:lang w:val="en-CA"/>
+        </w:rPr>
+        <w:lastRenderedPageBreak/>
+        <w:t>6. Create servlet named Login.</w:t>
+      </w:r>
+    </w:p>
+    <w:p>
+      <w:pPr>
+        <w:ind w:left="-10"/>
+        <w:rPr>
+          <w:rFonts w:ascii="Calibri" w:hAnsi="Calibri" w:cs="Calibri"/>
+          <w:sz w:val="24"/>
+          <w:szCs w:val="24"/>
+          <w:lang w:val="en-CA"/>
+        </w:rPr>
+      </w:pPr>
       <w:r>
         <w:rPr>
           <w:rFonts w:ascii="Calibri" w:hAnsi="Calibri" w:cs="Calibri"/>
@@ -1322,7 +1600,6 @@
           <w:szCs w:val="24"/>
           <w:lang w:val="en-CA"/>
         </w:rPr>
-        <w:lastRenderedPageBreak/>
         <w:drawing>
           <wp:inline distT="0" distB="0" distL="0" distR="0" wp14:anchorId="28ECF9FE" wp14:editId="20B9A463">
             <wp:extent cx="5943600" cy="3344545"/>
@@ -1436,6 +1713,38 @@
           <w:lang w:val="en-CA"/>
         </w:rPr>
       </w:pPr>
+    </w:p>
+    <w:p>
+      <w:pPr>
+        <w:ind w:left="-10"/>
+        <w:rPr>
+          <w:rFonts w:ascii="Calibri" w:hAnsi="Calibri" w:cs="Calibri"/>
+          <w:sz w:val="24"/>
+          <w:szCs w:val="24"/>
+          <w:lang w:val="en-CA"/>
+        </w:rPr>
+      </w:pPr>
+    </w:p>
+    <w:p>
+      <w:pPr>
+        <w:ind w:left="-10"/>
+        <w:rPr>
+          <w:rFonts w:ascii="Calibri" w:hAnsi="Calibri" w:cs="Calibri"/>
+          <w:sz w:val="24"/>
+          <w:szCs w:val="24"/>
+          <w:lang w:val="en-CA"/>
+        </w:rPr>
+      </w:pPr>
+      <w:r>
+        <w:rPr>
+          <w:rFonts w:ascii="Calibri" w:hAnsi="Calibri" w:cs="Calibri"/>
+          <w:sz w:val="24"/>
+          <w:szCs w:val="24"/>
+          <w:lang w:val="en-CA"/>
+        </w:rPr>
+        <w:lastRenderedPageBreak/>
+        <w:t xml:space="preserve">7. </w:t>
+      </w:r>
       <w:r>
         <w:rPr>
           <w:rFonts w:ascii="Calibri" w:hAnsi="Calibri" w:cs="Calibri"/>
@@ -1445,6 +1754,42 @@
         </w:rPr>
         <w:t>Run</w:t>
       </w:r>
+      <w:r>
+        <w:rPr>
+          <w:rFonts w:ascii="Calibri" w:hAnsi="Calibri" w:cs="Calibri"/>
+          <w:sz w:val="24"/>
+          <w:szCs w:val="24"/>
+          <w:lang w:val="en-CA"/>
+        </w:rPr>
+        <w:t xml:space="preserve"> register3.jsp</w:t>
+      </w:r>
+      <w:r>
+        <w:rPr>
+          <w:rFonts w:ascii="Calibri" w:hAnsi="Calibri" w:cs="Calibri"/>
+          <w:sz w:val="24"/>
+          <w:szCs w:val="24"/>
+          <w:lang w:val="en-CA"/>
+        </w:rPr>
+        <w:t xml:space="preserve"> using </w:t>
+      </w:r>
+      <w:r>
+        <w:rPr>
+          <w:rFonts w:ascii="Calibri" w:hAnsi="Calibri" w:cs="Calibri"/>
+          <w:sz w:val="24"/>
+          <w:szCs w:val="24"/>
+          <w:lang w:val="en-CA"/>
+        </w:rPr>
+        <w:t xml:space="preserve">Apache </w:t>
+      </w:r>
+      <w:r>
+        <w:rPr>
+          <w:rFonts w:ascii="Calibri" w:hAnsi="Calibri" w:cs="Calibri"/>
+          <w:sz w:val="24"/>
+          <w:szCs w:val="24"/>
+          <w:lang w:val="en-CA"/>
+        </w:rPr>
+        <w:t>Tomcat 10.1 server.</w:t>
+      </w:r>
     </w:p>
     <w:p>
       <w:pPr>
@@ -1464,7 +1809,6 @@
           <w:szCs w:val="24"/>
           <w:lang w:val="en-CA"/>
         </w:rPr>
-        <w:lastRenderedPageBreak/>
         <w:drawing>
           <wp:inline distT="0" distB="0" distL="0" distR="0" wp14:anchorId="6913AB09" wp14:editId="002AC65F">
             <wp:extent cx="5943600" cy="3294380"/>
@@ -1748,6 +2092,7 @@
       <w:r>
         <w:rPr>
           <w:rFonts w:ascii="Calibri" w:hAnsi="Calibri" w:cs="Calibri"/>
+          <w:noProof/>
           <w:sz w:val="24"/>
           <w:szCs w:val="24"/>
           <w:lang w:val="en-CA"/>
@@ -1802,6 +2147,7 @@
       <w:r>
         <w:rPr>
           <w:rFonts w:ascii="Calibri" w:hAnsi="Calibri" w:cs="Calibri"/>
+          <w:noProof/>
           <w:sz w:val="24"/>
           <w:szCs w:val="24"/>
           <w:lang w:val="en-CA"/>
@@ -1857,6 +2203,7 @@
       <w:r>
         <w:rPr>
           <w:rFonts w:ascii="Calibri" w:hAnsi="Calibri" w:cs="Calibri"/>
+          <w:noProof/>
           <w:sz w:val="24"/>
           <w:szCs w:val="24"/>
           <w:lang w:val="en-CA"/>

</xml_diff>